<commit_message>
module 7 2/3 labs up
</commit_message>
<xml_diff>
--- a/Complimentary Course Content/Module7/Labs/Module7_Lesson 4 Launching A Web Server With Chef LAB.docx
+++ b/Complimentary Course Content/Module7/Labs/Module7_Lesson 4 Launching A Web Server With Chef LAB.docx
@@ -5025,7 +5025,21 @@
           <w:b/>
           <w:bCs/>
         </w:rPr>
-        <w:t xml:space="preserve">  /home/&lt;user&gt;/cookbooks/apache/recipe/install-</w:t>
+        <w:t xml:space="preserve">  /home/&lt;user&gt;/cookbooks/apache/recipe</w:t>
+      </w:r>
+      <w:r>
+        <w:rPr>
+          <w:b/>
+          <w:bCs/>
+        </w:rPr>
+        <w:t>s</w:t>
+      </w:r>
+      <w:r>
+        <w:rPr>
+          <w:b/>
+          <w:bCs/>
+        </w:rPr>
+        <w:t>/install-</w:t>
       </w:r>
       <w:proofErr w:type="spellStart"/>
       <w:r>
@@ -5208,54 +5222,65 @@
       <w:r>
         <w:t xml:space="preserve"> in on port 80.</w:t>
       </w:r>
-      <w:r>
-        <w:br/>
-      </w:r>
-      <w:r>
-        <w:br/>
-      </w:r>
-      <w:proofErr w:type="gramStart"/>
-      <w:r>
-        <w:t>file</w:t>
-      </w:r>
-      <w:proofErr w:type="gramEnd"/>
-      <w:r>
-        <w:t xml:space="preserve"> ‘/</w:t>
-      </w:r>
-      <w:proofErr w:type="spellStart"/>
-      <w:r>
-        <w:t>var</w:t>
-      </w:r>
-      <w:proofErr w:type="spellEnd"/>
-      <w:r>
-        <w:t>/www/html/index.html’  do</w:t>
-      </w:r>
-      <w:r>
+    </w:p>
+    <w:p>
+      <w:pPr>
+        <w:pStyle w:val="Code"/>
+        <w:ind w:left="360"/>
+        <w:rPr>
+          <w:rFonts w:eastAsia="바탕"/>
+        </w:rPr>
+      </w:pPr>
+      <w:r>
+        <w:rPr>
+          <w:rFonts w:eastAsia="바탕"/>
+        </w:rPr>
+        <w:t>file ‘/var/www/html/index.html’  do</w:t>
+      </w:r>
+      <w:r>
+        <w:rPr>
+          <w:rFonts w:eastAsia="바탕"/>
+        </w:rPr>
         <w:br/>
         <w:t xml:space="preserve">    content  ‘</w:t>
       </w:r>
       <w:r>
+        <w:rPr>
+          <w:rFonts w:eastAsia="바탕"/>
+        </w:rPr>
         <w:t>&lt;html&gt;&lt;body&gt;</w:t>
       </w:r>
       <w:r>
+        <w:rPr>
+          <w:rFonts w:eastAsia="바탕"/>
+        </w:rPr>
         <w:t>&lt;h1&gt;Hello World&lt;/h1&gt;</w:t>
       </w:r>
       <w:r>
+        <w:rPr>
+          <w:rFonts w:eastAsia="바탕"/>
+        </w:rPr>
         <w:t>&lt;/body&gt;&lt;/html&gt;</w:t>
       </w:r>
       <w:r>
+        <w:rPr>
+          <w:rFonts w:eastAsia="바탕"/>
+        </w:rPr>
         <w:t>’</w:t>
       </w:r>
       <w:r>
+        <w:rPr>
+          <w:rFonts w:eastAsia="바탕"/>
+        </w:rPr>
         <w:br/>
         <w:t xml:space="preserve">    action  :create</w:t>
       </w:r>
       <w:r>
+        <w:rPr>
+          <w:rFonts w:eastAsia="바탕"/>
+        </w:rPr>
         <w:br/>
         <w:t>end</w:t>
-      </w:r>
-      <w:r>
-        <w:br/>
       </w:r>
     </w:p>
     <w:p>
@@ -5328,38 +5353,36 @@
         </w:numPr>
       </w:pPr>
       <w:r>
-        <w:t>The two actions ‘enable’ the service to start upon reboot as well ‘start’ the service now</w:t>
-      </w:r>
-      <w:r>
-        <w:br/>
-      </w:r>
-      <w:r>
-        <w:br/>
-        <w:t xml:space="preserve">service </w:t>
-      </w:r>
-      <w:proofErr w:type="gramStart"/>
-      <w:r>
-        <w:t>‘</w:t>
-      </w:r>
-      <w:proofErr w:type="spellStart"/>
-      <w:r>
-        <w:t>httpd</w:t>
-      </w:r>
-      <w:proofErr w:type="spellEnd"/>
-      <w:r>
-        <w:t>’  do</w:t>
-      </w:r>
-      <w:proofErr w:type="gramEnd"/>
-      <w:r>
+        <w:t xml:space="preserve">The two actions ‘enable’ the service to start upon reboot </w:t>
+      </w:r>
+      <w:r>
+        <w:t>as well ‘start’ the service now</w:t>
+      </w:r>
+    </w:p>
+    <w:p>
+      <w:pPr>
+        <w:pStyle w:val="Code"/>
+        <w:ind w:left="360"/>
+      </w:pPr>
+      <w:r>
+        <w:rPr>
+          <w:rFonts w:eastAsia="바탕"/>
+        </w:rPr>
+        <w:t>service ‘httpd’  do</w:t>
+      </w:r>
+      <w:r>
+        <w:rPr>
+          <w:rFonts w:eastAsia="바탕"/>
+        </w:rPr>
         <w:br/>
         <w:t xml:space="preserve">    action  [:enable, :start] </w:t>
       </w:r>
       <w:r>
+        <w:rPr>
+          <w:rFonts w:eastAsia="바탕"/>
+        </w:rPr>
         <w:br/>
         <w:t>end</w:t>
-      </w:r>
-      <w:r>
-        <w:br/>
       </w:r>
     </w:p>
     <w:p>
@@ -5631,20 +5654,26 @@
         <w:rPr>
           <w:bCs/>
         </w:rPr>
+        <w:t xml:space="preserve">Next, execute the command as follows. Note the –z option instructs chef-client to run in </w:t>
+      </w:r>
+      <w:r>
+        <w:rPr>
+          <w:bCs/>
+        </w:rPr>
+        <w:br/>
+      </w:r>
+      <w:r>
+        <w:rPr>
+          <w:bCs/>
+        </w:rPr>
+        <w:t xml:space="preserve">local mode and not use a Chef Server, and the –o option </w:t>
+      </w:r>
+      <w:r>
+        <w:rPr>
+          <w:bCs/>
+        </w:rPr>
         <w:lastRenderedPageBreak/>
-        <w:t xml:space="preserve">Next, execute the command as follows. Note the –z option instructs chef-client to run in </w:t>
-      </w:r>
-      <w:r>
-        <w:rPr>
-          <w:bCs/>
-        </w:rPr>
-        <w:br/>
-      </w:r>
-      <w:r>
-        <w:rPr>
-          <w:bCs/>
-        </w:rPr>
-        <w:t xml:space="preserve">local mode and not use a Chef Server, and the –o option points to the </w:t>
+        <w:t xml:space="preserve">points to the </w:t>
       </w:r>
       <w:r>
         <w:rPr>
@@ -6019,7 +6048,6 @@
         <w:rPr>
           <w:noProof/>
         </w:rPr>
-        <w:lastRenderedPageBreak/>
         <w:drawing>
           <wp:inline distT="0" distB="0" distL="0" distR="0" wp14:anchorId="4E6DE1FF" wp14:editId="789B2750">
             <wp:extent cx="5486400" cy="1202055"/>
@@ -6097,6 +6125,7 @@
         </w:numPr>
       </w:pPr>
       <w:r>
+        <w:lastRenderedPageBreak/>
         <w:t>Find the IP Address of the virtual machine</w:t>
       </w:r>
     </w:p>
@@ -6190,7 +6219,6 @@
         <w:pStyle w:val="Heading2"/>
       </w:pPr>
       <w:r>
-        <w:lastRenderedPageBreak/>
         <w:t>Exercise 5: Create a cookbook and recipe for Windows Server 2012 R2 Datacenter, converge the node and verify your functioning web server</w:t>
       </w:r>
     </w:p>
@@ -6305,6 +6333,7 @@
         </w:numPr>
       </w:pPr>
       <w:r>
+        <w:lastRenderedPageBreak/>
         <w:t>C</w:t>
       </w:r>
       <w:r>
@@ -6366,72 +6395,79 @@
           <w:b/>
           <w:bCs/>
         </w:rPr>
-        <w:t>$chef ge</w:t>
+        <w:t xml:space="preserve">PS&gt; </w:t>
       </w:r>
       <w:r>
         <w:rPr>
           <w:b/>
           <w:bCs/>
         </w:rPr>
-        <w:t>nerate cookbook cookbooks/</w:t>
-      </w:r>
-      <w:proofErr w:type="spellStart"/>
+        <w:t>chef ge</w:t>
+      </w:r>
       <w:r>
         <w:rPr>
           <w:b/>
           <w:bCs/>
         </w:rPr>
-        <w:t>iis</w:t>
-      </w:r>
-      <w:proofErr w:type="spellEnd"/>
+        <w:t>nerate cookbook cookbooks/</w:t>
+      </w:r>
+      <w:proofErr w:type="spellStart"/>
       <w:r>
         <w:rPr>
           <w:b/>
           <w:bCs/>
         </w:rPr>
-        <w:br/>
-      </w:r>
-      <w:r>
-        <w:rPr>
-          <w:bCs/>
-        </w:rPr>
-        <w:br/>
-      </w:r>
-      <w:r>
-        <w:rPr>
-          <w:bCs/>
-        </w:rPr>
-        <w:t xml:space="preserve">Note: </w:t>
-      </w:r>
-      <w:r>
-        <w:rPr>
-          <w:bCs/>
-        </w:rPr>
-        <w:t xml:space="preserve">this assumes </w:t>
-      </w:r>
-      <w:r>
-        <w:rPr>
-          <w:bCs/>
-        </w:rPr>
-        <w:t>you ar</w:t>
-      </w:r>
-      <w:r>
-        <w:rPr>
-          <w:bCs/>
-        </w:rPr>
-        <w:t xml:space="preserve">e running the command </w:t>
-      </w:r>
-      <w:r>
-        <w:rPr>
-          <w:bCs/>
-        </w:rPr>
-        <w:t xml:space="preserve">from the home directory, hence the path of </w:t>
-      </w:r>
+        <w:t>iis</w:t>
+      </w:r>
+      <w:proofErr w:type="spellEnd"/>
       <w:r>
         <w:rPr>
           <w:b/>
           <w:bCs/>
         </w:rPr>
+        <w:br/>
+      </w:r>
+      <w:r>
+        <w:rPr>
+          <w:bCs/>
+        </w:rPr>
+        <w:br/>
+      </w:r>
+      <w:r>
+        <w:rPr>
+          <w:bCs/>
+        </w:rPr>
+        <w:t xml:space="preserve">Note: </w:t>
+      </w:r>
+      <w:r>
+        <w:rPr>
+          <w:bCs/>
+        </w:rPr>
+        <w:t xml:space="preserve">this assumes </w:t>
+      </w:r>
+      <w:r>
+        <w:rPr>
+          <w:bCs/>
+        </w:rPr>
+        <w:t>you ar</w:t>
+      </w:r>
+      <w:r>
+        <w:rPr>
+          <w:bCs/>
+        </w:rPr>
+        <w:t xml:space="preserve">e running the command </w:t>
+      </w:r>
+      <w:r>
+        <w:rPr>
+          <w:bCs/>
+        </w:rPr>
+        <w:t xml:space="preserve">from the home directory, hence the path of </w:t>
+      </w:r>
+      <w:r>
+        <w:rPr>
+          <w:b/>
+          <w:bCs/>
+        </w:rPr>
         <w:t>cookbooks</w:t>
       </w:r>
       <w:r>
@@ -6675,7 +6711,6 @@
         <w:ind w:left="1440"/>
       </w:pPr>
       <w:r>
-        <w:lastRenderedPageBreak/>
         <w:t xml:space="preserve">      </w:t>
       </w:r>
       <w:proofErr w:type="gramStart"/>
@@ -6890,6 +6925,7 @@
       </w:r>
       <w:proofErr w:type="gramStart"/>
       <w:r>
+        <w:lastRenderedPageBreak/>
         <w:t>file</w:t>
       </w:r>
       <w:proofErr w:type="gramEnd"/>
@@ -7080,6 +7116,22 @@
       <w:r>
         <w:t xml:space="preserve"> File</w:t>
       </w:r>
+      <w:r>
+        <w:t xml:space="preserve"> (verify that your recipe is named correctly from the </w:t>
+      </w:r>
+      <w:proofErr w:type="spellStart"/>
+      <w:r>
+        <w:t>Powershell</w:t>
+      </w:r>
+      <w:proofErr w:type="spellEnd"/>
+      <w:r>
+        <w:t xml:space="preserve"> command line</w:t>
+      </w:r>
+      <w:bookmarkStart w:id="0" w:name="_GoBack"/>
+      <w:bookmarkEnd w:id="0"/>
+      <w:r>
+        <w:t>)</w:t>
+      </w:r>
     </w:p>
     <w:p>
       <w:pPr>
@@ -7404,7 +7456,8 @@
         <w:rPr>
           <w:rFonts w:eastAsia="바탕"/>
         </w:rPr>
-        <w:t>$sudo   chef-client   -z   -o   recipe[iis::install-iis]</w:t>
+        <w:lastRenderedPageBreak/>
+        <w:t>chef-client   -z   -o   recipe[iis::install-iis]</w:t>
       </w:r>
     </w:p>
     <w:p>
@@ -7744,7 +7797,6 @@
         <w:rPr>
           <w:noProof/>
         </w:rPr>
-        <w:lastRenderedPageBreak/>
         <w:drawing>
           <wp:inline distT="0" distB="0" distL="0" distR="0" wp14:anchorId="1C0F1F58" wp14:editId="68E37D4D">
             <wp:extent cx="5486400" cy="1557655"/>
@@ -7848,6 +7900,7 @@
         <w:rPr>
           <w:noProof/>
         </w:rPr>
+        <w:lastRenderedPageBreak/>
         <w:drawing>
           <wp:inline distT="0" distB="0" distL="0" distR="0" wp14:anchorId="28F859A2" wp14:editId="5A936295">
             <wp:extent cx="5486400" cy="2002790"/>
@@ -7921,8 +7974,6 @@
         </w:rPr>
         <w:t>***</w:t>
       </w:r>
-      <w:bookmarkStart w:id="0" w:name="_GoBack"/>
-      <w:bookmarkEnd w:id="0"/>
       <w:r>
         <w:rPr>
           <w:rFonts w:eastAsia="맑은 고딕" w:cs="Times New Roman"/>
@@ -13179,6 +13230,18 @@
       <w:szCs w:val="20"/>
     </w:rPr>
   </w:style>
+  <w:style w:type="character" w:styleId="FollowedHyperlink">
+    <w:name w:val="FollowedHyperlink"/>
+    <w:basedOn w:val="DefaultParagraphFont"/>
+    <w:uiPriority w:val="99"/>
+    <w:semiHidden/>
+    <w:unhideWhenUsed/>
+    <w:rsid w:val="000E2E1B"/>
+    <w:rPr>
+      <w:color w:val="954F72" w:themeColor="followedHyperlink"/>
+      <w:u w:val="single"/>
+    </w:rPr>
+  </w:style>
 </w:styles>
 </file>
 
@@ -13763,6 +13826,18 @@
       <w:szCs w:val="20"/>
     </w:rPr>
   </w:style>
+  <w:style w:type="character" w:styleId="FollowedHyperlink">
+    <w:name w:val="FollowedHyperlink"/>
+    <w:basedOn w:val="DefaultParagraphFont"/>
+    <w:uiPriority w:val="99"/>
+    <w:semiHidden/>
+    <w:unhideWhenUsed/>
+    <w:rsid w:val="000E2E1B"/>
+    <w:rPr>
+      <w:color w:val="954F72" w:themeColor="followedHyperlink"/>
+      <w:u w:val="single"/>
+    </w:rPr>
+  </w:style>
 </w:styles>
 </file>
 
@@ -14032,7 +14107,7 @@
 </file>
 
 <file path=customXml/itemProps1.xml><?xml version="1.0" encoding="utf-8"?>
-<ds:datastoreItem xmlns:ds="http://schemas.openxmlformats.org/officeDocument/2006/customXml" ds:itemID="{8F27C967-13EC-5B4A-BA9E-5C107BDDA70E}">
+<ds:datastoreItem xmlns:ds="http://schemas.openxmlformats.org/officeDocument/2006/customXml" ds:itemID="{1A0ABB2F-7274-234C-A021-CB3DFCFFE156}">
   <ds:schemaRefs>
     <ds:schemaRef ds:uri="http://schemas.openxmlformats.org/officeDocument/2006/bibliography"/>
   </ds:schemaRefs>

</xml_diff>

<commit_message>
made changes to some lab screenshots for devops chef labs
</commit_message>
<xml_diff>
--- a/Complimentary Course Content/Module7/Labs/Module7_Lesson 4 Launching A Web Server With Chef LAB.docx
+++ b/Complimentary Course Content/Module7/Labs/Module7_Lesson 4 Launching A Web Server With Chef LAB.docx
@@ -213,7 +213,18 @@
         <w:t>An RDP client to connect to the Windows VM</w:t>
       </w:r>
       <w:r>
-        <w:t>, such as Remote Desktop Connection from a Windows machine or Microsoft Remote Desktop for a Mac.</w:t>
+        <w:t xml:space="preserve">, such as Remote Desktop Connection from a Windows machine or </w:t>
+      </w:r>
+      <w:hyperlink r:id="rId8" w:history="1">
+        <w:r>
+          <w:rPr>
+            <w:rStyle w:val="Hyperlink"/>
+          </w:rPr>
+          <w:t>Microsoft Remote Desktop</w:t>
+        </w:r>
+      </w:hyperlink>
+      <w:r>
+        <w:t xml:space="preserve"> for a Mac.</w:t>
       </w:r>
     </w:p>
     <w:p>
@@ -406,7 +417,7 @@
       <w:r>
         <w:t xml:space="preserve">In a web browser, navigate to </w:t>
       </w:r>
-      <w:hyperlink r:id="rId8" w:history="1">
+      <w:hyperlink r:id="rId9" w:history="1">
         <w:r>
           <w:rPr>
             <w:rStyle w:val="Hyperlink"/>
@@ -497,10 +508,18 @@
         <w:t>” image</w:t>
       </w:r>
       <w:r>
-        <w:t xml:space="preserve">.  This can be any of the version 7 CentOS platforms (7.0, 7.1, 7.2, </w:t>
+        <w:t xml:space="preserve">.  This can be any of the version 7 </w:t>
       </w:r>
       <w:proofErr w:type="spellStart"/>
       <w:r>
+        <w:t>CentOS</w:t>
+      </w:r>
+      <w:proofErr w:type="spellEnd"/>
+      <w:r>
+        <w:t xml:space="preserve"> platforms (7.0, 7.1, 7.2, </w:t>
+      </w:r>
+      <w:proofErr w:type="spellStart"/>
+      <w:r>
         <w:t>etc</w:t>
       </w:r>
       <w:proofErr w:type="spellEnd"/>
@@ -521,10 +540,10 @@
           <w:noProof/>
         </w:rPr>
         <w:drawing>
-          <wp:inline distT="0" distB="0" distL="0" distR="0" wp14:anchorId="0110160A" wp14:editId="0D571C6A">
-            <wp:extent cx="2640872" cy="5374640"/>
-            <wp:effectExtent l="0" t="0" r="1270" b="10160"/>
-            <wp:docPr id="1" name="Picture 1" descr="../../../../../Module%207%20Screenshots/Screen%20Shot%202016-10-08%20at%204.00.13%20PM%20copy."/>
+          <wp:inline distT="0" distB="0" distL="0" distR="0" wp14:anchorId="53154F81" wp14:editId="7397FC99">
+            <wp:extent cx="4787900" cy="4775200"/>
+            <wp:effectExtent l="0" t="0" r="12700" b="0"/>
+            <wp:docPr id="18" name="Picture 18"/>
             <wp:cNvGraphicFramePr>
               <a:graphicFrameLocks xmlns:a="http://schemas.openxmlformats.org/drawingml/2006/main" noChangeAspect="1"/>
             </wp:cNvGraphicFramePr>
@@ -532,36 +551,23 @@
               <a:graphicData uri="http://schemas.openxmlformats.org/drawingml/2006/picture">
                 <pic:pic xmlns:pic="http://schemas.openxmlformats.org/drawingml/2006/picture">
                   <pic:nvPicPr>
-                    <pic:cNvPr id="0" name="Picture 1" descr="../../../../../Module%207%20Screenshots/Screen%20Shot%202016-10-08%20at%204.00.13%20PM%20copy."/>
-                    <pic:cNvPicPr>
-                      <a:picLocks noChangeAspect="1" noChangeArrowheads="1"/>
-                    </pic:cNvPicPr>
+                    <pic:cNvPr id="1" name=""/>
+                    <pic:cNvPicPr/>
                   </pic:nvPicPr>
                   <pic:blipFill>
-                    <a:blip r:embed="rId9">
-                      <a:extLst>
-                        <a:ext uri="{28A0092B-C50C-407E-A947-70E740481C1C}">
-                          <a14:useLocalDpi xmlns:a14="http://schemas.microsoft.com/office/drawing/2010/main" val="0"/>
-                        </a:ext>
-                      </a:extLst>
-                    </a:blip>
-                    <a:srcRect/>
+                    <a:blip r:embed="rId10"/>
                     <a:stretch>
                       <a:fillRect/>
                     </a:stretch>
                   </pic:blipFill>
-                  <pic:spPr bwMode="auto">
+                  <pic:spPr>
                     <a:xfrm>
                       <a:off x="0" y="0"/>
-                      <a:ext cx="2643737" cy="5380470"/>
+                      <a:ext cx="4787900" cy="4775200"/>
                     </a:xfrm>
                     <a:prstGeom prst="rect">
                       <a:avLst/>
                     </a:prstGeom>
-                    <a:noFill/>
-                    <a:ln>
-                      <a:noFill/>
-                    </a:ln>
                   </pic:spPr>
                 </pic:pic>
               </a:graphicData>
@@ -622,7 +628,7 @@
                     </pic:cNvPicPr>
                   </pic:nvPicPr>
                   <pic:blipFill>
-                    <a:blip r:embed="rId10">
+                    <a:blip r:embed="rId11">
                       <a:extLst>
                         <a:ext uri="{28A0092B-C50C-407E-A947-70E740481C1C}">
                           <a14:useLocalDpi xmlns:a14="http://schemas.microsoft.com/office/drawing/2010/main" val="0"/>
@@ -728,7 +734,7 @@
                     </pic:cNvPicPr>
                   </pic:nvPicPr>
                   <pic:blipFill>
-                    <a:blip r:embed="rId11">
+                    <a:blip r:embed="rId12">
                       <a:extLst>
                         <a:ext uri="{28A0092B-C50C-407E-A947-70E740481C1C}">
                           <a14:useLocalDpi xmlns:a14="http://schemas.microsoft.com/office/drawing/2010/main" val="0"/>
@@ -901,7 +907,7 @@
                     </pic:cNvPicPr>
                   </pic:nvPicPr>
                   <pic:blipFill>
-                    <a:blip r:embed="rId12">
+                    <a:blip r:embed="rId13">
                       <a:extLst>
                         <a:ext uri="{28A0092B-C50C-407E-A947-70E740481C1C}">
                           <a14:useLocalDpi xmlns:a14="http://schemas.microsoft.com/office/drawing/2010/main" val="0"/>
@@ -1003,7 +1009,7 @@
                     </pic:cNvPicPr>
                   </pic:nvPicPr>
                   <pic:blipFill>
-                    <a:blip r:embed="rId13">
+                    <a:blip r:embed="rId14">
                       <a:extLst>
                         <a:ext uri="{28A0092B-C50C-407E-A947-70E740481C1C}">
                           <a14:useLocalDpi xmlns:a14="http://schemas.microsoft.com/office/drawing/2010/main" val="0"/>
@@ -1150,6 +1156,8 @@
       <w:r>
         <w:br/>
       </w:r>
+      <w:bookmarkStart w:id="0" w:name="_GoBack"/>
+      <w:bookmarkEnd w:id="0"/>
     </w:p>
     <w:p>
       <w:pPr>
@@ -1178,7 +1186,7 @@
                     </pic:cNvPicPr>
                   </pic:nvPicPr>
                   <pic:blipFill>
-                    <a:blip r:embed="rId14">
+                    <a:blip r:embed="rId15">
                       <a:extLst>
                         <a:ext uri="{28A0092B-C50C-407E-A947-70E740481C1C}">
                           <a14:useLocalDpi xmlns:a14="http://schemas.microsoft.com/office/drawing/2010/main" val="0"/>
@@ -1213,6 +1221,12 @@
     <w:p>
       <w:pPr>
         <w:pStyle w:val="ListParagraph"/>
+        <w:ind w:left="0"/>
+      </w:pPr>
+    </w:p>
+    <w:p>
+      <w:pPr>
+        <w:pStyle w:val="ListParagraph"/>
         <w:numPr>
           <w:ilvl w:val="0"/>
           <w:numId w:val="5"/>
@@ -1223,6 +1237,7 @@
         <w:rPr>
           <w:noProof/>
         </w:rPr>
+        <w:lastRenderedPageBreak/>
         <w:drawing>
           <wp:anchor distT="0" distB="0" distL="114300" distR="114300" simplePos="0" relativeHeight="251716608" behindDoc="0" locked="0" layoutInCell="1" allowOverlap="1" wp14:anchorId="496D62A8" wp14:editId="2328A9C0">
             <wp:simplePos x="0" y="0"/>
@@ -1257,7 +1272,7 @@
                     </pic:cNvPicPr>
                   </pic:nvPicPr>
                   <pic:blipFill>
-                    <a:blip r:embed="rId15">
+                    <a:blip r:embed="rId16">
                       <a:extLst>
                         <a:ext uri="{28A0092B-C50C-407E-A947-70E740481C1C}">
                           <a14:useLocalDpi xmlns:a14="http://schemas.microsoft.com/office/drawing/2010/main" val="0"/>
@@ -1308,7 +1323,6 @@
         <w:ind w:left="630"/>
       </w:pPr>
       <w:r>
-        <w:lastRenderedPageBreak/>
         <w:t>Find the IP Address of your new VM</w:t>
       </w:r>
     </w:p>
@@ -1377,7 +1391,7 @@
                     </pic:cNvPicPr>
                   </pic:nvPicPr>
                   <pic:blipFill>
-                    <a:blip r:embed="rId16">
+                    <a:blip r:embed="rId17">
                       <a:extLst>
                         <a:ext uri="{28A0092B-C50C-407E-A947-70E740481C1C}">
                           <a14:useLocalDpi xmlns:a14="http://schemas.microsoft.com/office/drawing/2010/main" val="0"/>
@@ -1435,6 +1449,7 @@
         <w:ind w:hanging="450"/>
       </w:pPr>
       <w:r>
+        <w:lastRenderedPageBreak/>
         <w:t>To use PuTTY, open a PuTTY console, with the following configuration (using your IP address):</w:t>
       </w:r>
       <w:r>
@@ -1453,7 +1468,6 @@
         <w:rPr>
           <w:noProof/>
         </w:rPr>
-        <w:lastRenderedPageBreak/>
         <w:drawing>
           <wp:inline distT="0" distB="0" distL="0" distR="0" wp14:anchorId="5A38D452" wp14:editId="5136260E">
             <wp:extent cx="4300855" cy="4165600"/>
@@ -1472,7 +1486,7 @@
                     </pic:cNvPicPr>
                   </pic:nvPicPr>
                   <pic:blipFill>
-                    <a:blip r:embed="rId17">
+                    <a:blip r:embed="rId18">
                       <a:extLst>
                         <a:ext uri="{28A0092B-C50C-407E-A947-70E740481C1C}">
                           <a14:useLocalDpi xmlns:a14="http://schemas.microsoft.com/office/drawing/2010/main" val="0"/>
@@ -1556,7 +1570,7 @@
       <w:r>
         <w:t xml:space="preserve"> </w:t>
       </w:r>
-      <w:hyperlink r:id="rId18" w:history="1">
+      <w:hyperlink r:id="rId19" w:history="1">
         <w:r>
           <w:t>centos@13.67.212.59</w:t>
         </w:r>
@@ -1588,7 +1602,7 @@
                     </pic:cNvPicPr>
                   </pic:nvPicPr>
                   <pic:blipFill>
-                    <a:blip r:embed="rId19">
+                    <a:blip r:embed="rId20">
                       <a:extLst>
                         <a:ext uri="{28A0092B-C50C-407E-A947-70E740481C1C}">
                           <a14:useLocalDpi xmlns:a14="http://schemas.microsoft.com/office/drawing/2010/main" val="0"/>
@@ -1747,7 +1761,7 @@
                     </pic:cNvPicPr>
                   </pic:nvPicPr>
                   <pic:blipFill>
-                    <a:blip r:embed="rId20">
+                    <a:blip r:embed="rId21">
                       <a:extLst>
                         <a:ext uri="{28A0092B-C50C-407E-A947-70E740481C1C}">
                           <a14:useLocalDpi xmlns:a14="http://schemas.microsoft.com/office/drawing/2010/main" val="0"/>
@@ -1829,7 +1843,7 @@
                     </pic:cNvPicPr>
                   </pic:nvPicPr>
                   <pic:blipFill>
-                    <a:blip r:embed="rId21">
+                    <a:blip r:embed="rId22">
                       <a:extLst>
                         <a:ext uri="{28A0092B-C50C-407E-A947-70E740481C1C}">
                           <a14:useLocalDpi xmlns:a14="http://schemas.microsoft.com/office/drawing/2010/main" val="0"/>
@@ -1907,7 +1921,7 @@
                     </pic:cNvPicPr>
                   </pic:nvPicPr>
                   <pic:blipFill>
-                    <a:blip r:embed="rId22">
+                    <a:blip r:embed="rId23">
                       <a:extLst>
                         <a:ext uri="{28A0092B-C50C-407E-A947-70E740481C1C}">
                           <a14:useLocalDpi xmlns:a14="http://schemas.microsoft.com/office/drawing/2010/main" val="0"/>
@@ -1977,7 +1991,7 @@
                     </pic:cNvPicPr>
                   </pic:nvPicPr>
                   <pic:blipFill>
-                    <a:blip r:embed="rId23">
+                    <a:blip r:embed="rId24">
                       <a:extLst>
                         <a:ext uri="{28A0092B-C50C-407E-A947-70E740481C1C}">
                           <a14:useLocalDpi xmlns:a14="http://schemas.microsoft.com/office/drawing/2010/main" val="0"/>
@@ -2051,7 +2065,7 @@
                     </pic:cNvPicPr>
                   </pic:nvPicPr>
                   <pic:blipFill>
-                    <a:blip r:embed="rId24">
+                    <a:blip r:embed="rId25">
                       <a:extLst>
                         <a:ext uri="{28A0092B-C50C-407E-A947-70E740481C1C}">
                           <a14:useLocalDpi xmlns:a14="http://schemas.microsoft.com/office/drawing/2010/main" val="0"/>
@@ -2127,7 +2141,7 @@
                     </pic:cNvPicPr>
                   </pic:nvPicPr>
                   <pic:blipFill>
-                    <a:blip r:embed="rId25">
+                    <a:blip r:embed="rId26">
                       <a:extLst>
                         <a:ext uri="{28A0092B-C50C-407E-A947-70E740481C1C}">
                           <a14:useLocalDpi xmlns:a14="http://schemas.microsoft.com/office/drawing/2010/main" val="0"/>
@@ -2183,15 +2197,64 @@
         </w:rPr>
         <w:br/>
       </w:r>
+    </w:p>
+    <w:p>
+      <w:pPr>
+        <w:pStyle w:val="ListParagraph"/>
+        <w:numPr>
+          <w:ilvl w:val="0"/>
+          <w:numId w:val="7"/>
+        </w:numPr>
+        <w:ind w:hanging="450"/>
+        <w:rPr>
+          <w:lang w:eastAsia="ko-KR"/>
+        </w:rPr>
+      </w:pPr>
+      <w:r>
+        <w:rPr>
+          <w:lang w:eastAsia="ko-KR"/>
+        </w:rPr>
+        <w:t>Click ‘Add an endpoint’ to c</w:t>
+      </w:r>
+      <w:r>
+        <w:rPr>
+          <w:lang w:eastAsia="ko-KR"/>
+        </w:rPr>
+        <w:t xml:space="preserve">onfigure the </w:t>
+      </w:r>
+      <w:r>
+        <w:rPr>
+          <w:lang w:eastAsia="ko-KR"/>
+        </w:rPr>
+        <w:t>e</w:t>
+      </w:r>
+      <w:r>
+        <w:rPr>
+          <w:lang w:eastAsia="ko-KR"/>
+        </w:rPr>
+        <w:t>ndpoint</w:t>
+      </w:r>
+      <w:r>
+        <w:rPr>
+          <w:lang w:eastAsia="ko-KR"/>
+        </w:rPr>
+        <w:t>s</w:t>
+      </w:r>
+      <w:r>
+        <w:rPr>
+          <w:lang w:eastAsia="ko-KR"/>
+        </w:rPr>
+        <w:br/>
+      </w:r>
       <w:r>
         <w:rPr>
           <w:noProof/>
         </w:rPr>
         <w:drawing>
-          <wp:inline distT="0" distB="0" distL="0" distR="0" wp14:anchorId="4FA56CD4" wp14:editId="0C84E9A9">
-            <wp:extent cx="4593525" cy="2290383"/>
-            <wp:effectExtent l="25400" t="25400" r="29845" b="21590"/>
-            <wp:docPr id="40" name="Picture 1" descr="Screen Shot 2016-06-02 at 10.40.28 AM.png"/>
+          <wp:inline distT="0" distB="0" distL="0" distR="0" wp14:anchorId="35290AA8" wp14:editId="33D58519">
+            <wp:extent cx="5943600" cy="2623185"/>
+            <wp:effectExtent l="0" t="0" r="0" b="0"/>
+            <wp:docPr id="24" name="Picture 24"/>
             <wp:cNvGraphicFramePr>
               <a:graphicFrameLocks xmlns:a="http://schemas.openxmlformats.org/drawingml/2006/main" noChangeAspect="1"/>
             </wp:cNvGraphicFramePr>
@@ -2199,19 +2262,11 @@
               <a:graphicData uri="http://schemas.openxmlformats.org/drawingml/2006/picture">
                 <pic:pic xmlns:pic="http://schemas.openxmlformats.org/drawingml/2006/picture">
                   <pic:nvPicPr>
-                    <pic:cNvPr id="2" name="Picture 1" descr="Screen Shot 2016-06-02 at 10.40.28 AM.png"/>
-                    <pic:cNvPicPr>
-                      <a:picLocks noChangeAspect="1"/>
-                    </pic:cNvPicPr>
+                    <pic:cNvPr id="1" name=""/>
+                    <pic:cNvPicPr/>
                   </pic:nvPicPr>
                   <pic:blipFill>
-                    <a:blip r:embed="rId26">
-                      <a:extLst>
-                        <a:ext uri="{28A0092B-C50C-407E-A947-70E740481C1C}">
-                          <a14:useLocalDpi xmlns:a14="http://schemas.microsoft.com/office/drawing/2010/main" val="0"/>
-                        </a:ext>
-                      </a:extLst>
-                    </a:blip>
+                    <a:blip r:embed="rId27"/>
                     <a:stretch>
                       <a:fillRect/>
                     </a:stretch>
@@ -2219,16 +2274,11 @@
                   <pic:spPr>
                     <a:xfrm>
                       <a:off x="0" y="0"/>
-                      <a:ext cx="4617939" cy="2302556"/>
+                      <a:ext cx="5943600" cy="2623185"/>
                     </a:xfrm>
                     <a:prstGeom prst="rect">
                       <a:avLst/>
                     </a:prstGeom>
-                    <a:ln>
-                      <a:solidFill>
-                        <a:srgbClr val="AFABAB"/>
-                      </a:solidFill>
-                    </a:ln>
                   </pic:spPr>
                 </pic:pic>
               </a:graphicData>
@@ -2240,6 +2290,14 @@
     <w:p>
       <w:pPr>
         <w:pStyle w:val="ListParagraph"/>
+        <w:rPr>
+          <w:lang w:eastAsia="ko-KR"/>
+        </w:rPr>
+      </w:pPr>
+    </w:p>
+    <w:p>
+      <w:pPr>
+        <w:pStyle w:val="ListParagraph"/>
         <w:numPr>
           <w:ilvl w:val="0"/>
           <w:numId w:val="7"/>
@@ -2253,91 +2311,89 @@
         <w:rPr>
           <w:lang w:eastAsia="ko-KR"/>
         </w:rPr>
-        <w:t>Click ‘Add an endpoint’ to c</w:t>
-      </w:r>
-      <w:r>
+        <w:t>Configure the Endpoint</w:t>
+      </w:r>
+    </w:p>
+    <w:p>
+      <w:pPr>
+        <w:pStyle w:val="ListParagraph"/>
+        <w:numPr>
+          <w:ilvl w:val="1"/>
+          <w:numId w:val="7"/>
+        </w:numPr>
         <w:rPr>
           <w:lang w:eastAsia="ko-KR"/>
         </w:rPr>
-        <w:t xml:space="preserve">onfigure the </w:t>
-      </w:r>
+      </w:pPr>
       <w:r>
         <w:rPr>
           <w:lang w:eastAsia="ko-KR"/>
         </w:rPr>
-        <w:t>e</w:t>
-      </w:r>
-      <w:r>
+        <w:t>Complete the form</w:t>
+      </w:r>
+    </w:p>
+    <w:p>
+      <w:pPr>
+        <w:pStyle w:val="ListParagraph"/>
+        <w:numPr>
+          <w:ilvl w:val="1"/>
+          <w:numId w:val="7"/>
+        </w:numPr>
         <w:rPr>
           <w:lang w:eastAsia="ko-KR"/>
         </w:rPr>
-        <w:t>ndpoint</w:t>
-      </w:r>
+      </w:pPr>
       <w:r>
         <w:rPr>
           <w:lang w:eastAsia="ko-KR"/>
         </w:rPr>
-        <w:t>s</w:t>
-      </w:r>
-      <w:r>
+        <w:t>Use TCP as the Protocol</w:t>
+      </w:r>
+    </w:p>
+    <w:p>
+      <w:pPr>
+        <w:pStyle w:val="ListParagraph"/>
+        <w:numPr>
+          <w:ilvl w:val="1"/>
+          <w:numId w:val="7"/>
+        </w:numPr>
         <w:rPr>
           <w:lang w:eastAsia="ko-KR"/>
         </w:rPr>
-        <w:br/>
-      </w:r>
-      <w:r>
-        <w:rPr>
-          <w:noProof/>
-        </w:rPr>
-        <w:drawing>
-          <wp:inline distT="0" distB="0" distL="0" distR="0" wp14:anchorId="7C9D6A05" wp14:editId="09E671C5">
-            <wp:extent cx="4593525" cy="2432335"/>
-            <wp:effectExtent l="25400" t="25400" r="29845" b="31750"/>
-            <wp:docPr id="41" name="Picture 1" descr="Screen Shot 2016-06-02 at 10.40.40 AM.png"/>
-            <wp:cNvGraphicFramePr>
-              <a:graphicFrameLocks xmlns:a="http://schemas.openxmlformats.org/drawingml/2006/main" noChangeAspect="1"/>
-            </wp:cNvGraphicFramePr>
-            <a:graphic xmlns:a="http://schemas.openxmlformats.org/drawingml/2006/main">
-              <a:graphicData uri="http://schemas.openxmlformats.org/drawingml/2006/picture">
-                <pic:pic xmlns:pic="http://schemas.openxmlformats.org/drawingml/2006/picture">
-                  <pic:nvPicPr>
-                    <pic:cNvPr id="2" name="Picture 1" descr="Screen Shot 2016-06-02 at 10.40.40 AM.png"/>
-                    <pic:cNvPicPr>
-                      <a:picLocks noChangeAspect="1"/>
-                    </pic:cNvPicPr>
-                  </pic:nvPicPr>
-                  <pic:blipFill>
-                    <a:blip r:embed="rId27">
-                      <a:extLst>
-                        <a:ext uri="{28A0092B-C50C-407E-A947-70E740481C1C}">
-                          <a14:useLocalDpi xmlns:a14="http://schemas.microsoft.com/office/drawing/2010/main" val="0"/>
-                        </a:ext>
-                      </a:extLst>
-                    </a:blip>
-                    <a:stretch>
-                      <a:fillRect/>
-                    </a:stretch>
-                  </pic:blipFill>
-                  <pic:spPr>
-                    <a:xfrm>
-                      <a:off x="0" y="0"/>
-                      <a:ext cx="4627772" cy="2450469"/>
-                    </a:xfrm>
-                    <a:prstGeom prst="rect">
-                      <a:avLst/>
-                    </a:prstGeom>
-                    <a:ln>
-                      <a:solidFill>
-                        <a:srgbClr val="AFABAB"/>
-                      </a:solidFill>
-                    </a:ln>
-                  </pic:spPr>
-                </pic:pic>
-              </a:graphicData>
-            </a:graphic>
-          </wp:inline>
-        </w:drawing>
-      </w:r>
+      </w:pPr>
+      <w:r>
+        <w:rPr>
+          <w:lang w:eastAsia="ko-KR"/>
+        </w:rPr>
+        <w:t>Give the Endpoint a name</w:t>
+      </w:r>
+    </w:p>
+    <w:p>
+      <w:pPr>
+        <w:pStyle w:val="ListParagraph"/>
+        <w:numPr>
+          <w:ilvl w:val="1"/>
+          <w:numId w:val="7"/>
+        </w:numPr>
+        <w:rPr>
+          <w:lang w:eastAsia="ko-KR"/>
+        </w:rPr>
+      </w:pPr>
+      <w:r>
+        <w:rPr>
+          <w:lang w:eastAsia="ko-KR"/>
+        </w:rPr>
+        <w:t>Use port 80 as the Public and Private port</w:t>
+      </w:r>
+    </w:p>
+    <w:p>
+      <w:pPr>
+        <w:pStyle w:val="ListParagraph"/>
+        <w:ind w:left="1440"/>
+        <w:rPr>
+          <w:lang w:eastAsia="ko-KR"/>
+        </w:rPr>
+      </w:pPr>
     </w:p>
     <w:p>
       <w:pPr>
@@ -2355,162 +2411,16 @@
         <w:rPr>
           <w:lang w:eastAsia="ko-KR"/>
         </w:rPr>
-        <w:t>Configure the Endpoint</w:t>
-      </w:r>
-    </w:p>
-    <w:p>
-      <w:pPr>
-        <w:pStyle w:val="ListParagraph"/>
-        <w:numPr>
-          <w:ilvl w:val="1"/>
-          <w:numId w:val="7"/>
-        </w:numPr>
+        <w:t>Click ‘OK’ several times to clear the various screens and launch your virtual machine.</w:t>
+      </w:r>
+    </w:p>
+    <w:p>
+      <w:pPr>
+        <w:pStyle w:val="ListParagraph"/>
         <w:rPr>
           <w:lang w:eastAsia="ko-KR"/>
         </w:rPr>
       </w:pPr>
-      <w:r>
-        <w:rPr>
-          <w:lang w:eastAsia="ko-KR"/>
-        </w:rPr>
-        <w:t>Complete the form</w:t>
-      </w:r>
-    </w:p>
-    <w:p>
-      <w:pPr>
-        <w:pStyle w:val="ListParagraph"/>
-        <w:numPr>
-          <w:ilvl w:val="1"/>
-          <w:numId w:val="7"/>
-        </w:numPr>
-        <w:rPr>
-          <w:lang w:eastAsia="ko-KR"/>
-        </w:rPr>
-      </w:pPr>
-      <w:r>
-        <w:rPr>
-          <w:lang w:eastAsia="ko-KR"/>
-        </w:rPr>
-        <w:t>Use TCP as the Protocol</w:t>
-      </w:r>
-    </w:p>
-    <w:p>
-      <w:pPr>
-        <w:pStyle w:val="ListParagraph"/>
-        <w:numPr>
-          <w:ilvl w:val="1"/>
-          <w:numId w:val="7"/>
-        </w:numPr>
-        <w:rPr>
-          <w:lang w:eastAsia="ko-KR"/>
-        </w:rPr>
-      </w:pPr>
-      <w:r>
-        <w:rPr>
-          <w:lang w:eastAsia="ko-KR"/>
-        </w:rPr>
-        <w:t>Give the Endpoint a name</w:t>
-      </w:r>
-    </w:p>
-    <w:p>
-      <w:pPr>
-        <w:pStyle w:val="ListParagraph"/>
-        <w:numPr>
-          <w:ilvl w:val="1"/>
-          <w:numId w:val="7"/>
-        </w:numPr>
-        <w:rPr>
-          <w:lang w:eastAsia="ko-KR"/>
-        </w:rPr>
-      </w:pPr>
-      <w:r>
-        <w:rPr>
-          <w:lang w:eastAsia="ko-KR"/>
-        </w:rPr>
-        <w:lastRenderedPageBreak/>
-        <w:t>Use port 80 as the Public and Private port</w:t>
-      </w:r>
-      <w:r>
-        <w:rPr>
-          <w:lang w:eastAsia="ko-KR"/>
-        </w:rPr>
-        <w:br/>
-      </w:r>
-    </w:p>
-    <w:p>
-      <w:pPr>
-        <w:pStyle w:val="ListParagraph"/>
-        <w:rPr>
-          <w:lang w:eastAsia="ko-KR"/>
-        </w:rPr>
-      </w:pPr>
-      <w:r>
-        <w:rPr>
-          <w:noProof/>
-        </w:rPr>
-        <w:drawing>
-          <wp:inline distT="0" distB="0" distL="0" distR="0" wp14:anchorId="131E72E8" wp14:editId="52A0DD42">
-            <wp:extent cx="5486400" cy="2707005"/>
-            <wp:effectExtent l="25400" t="25400" r="25400" b="36195"/>
-            <wp:docPr id="42" name="Picture 1" descr="Screen Shot 2016-06-02 at 10.42.19 AM.png"/>
-            <wp:cNvGraphicFramePr>
-              <a:graphicFrameLocks xmlns:a="http://schemas.openxmlformats.org/drawingml/2006/main" noChangeAspect="1"/>
-            </wp:cNvGraphicFramePr>
-            <a:graphic xmlns:a="http://schemas.openxmlformats.org/drawingml/2006/main">
-              <a:graphicData uri="http://schemas.openxmlformats.org/drawingml/2006/picture">
-                <pic:pic xmlns:pic="http://schemas.openxmlformats.org/drawingml/2006/picture">
-                  <pic:nvPicPr>
-                    <pic:cNvPr id="2" name="Picture 1" descr="Screen Shot 2016-06-02 at 10.42.19 AM.png"/>
-                    <pic:cNvPicPr>
-                      <a:picLocks noChangeAspect="1"/>
-                    </pic:cNvPicPr>
-                  </pic:nvPicPr>
-                  <pic:blipFill>
-                    <a:blip r:embed="rId28">
-                      <a:extLst>
-                        <a:ext uri="{28A0092B-C50C-407E-A947-70E740481C1C}">
-                          <a14:useLocalDpi xmlns:a14="http://schemas.microsoft.com/office/drawing/2010/main" val="0"/>
-                        </a:ext>
-                      </a:extLst>
-                    </a:blip>
-                    <a:stretch>
-                      <a:fillRect/>
-                    </a:stretch>
-                  </pic:blipFill>
-                  <pic:spPr>
-                    <a:xfrm>
-                      <a:off x="0" y="0"/>
-                      <a:ext cx="5486400" cy="2707005"/>
-                    </a:xfrm>
-                    <a:prstGeom prst="rect">
-                      <a:avLst/>
-                    </a:prstGeom>
-                    <a:ln>
-                      <a:solidFill>
-                        <a:srgbClr val="AFABAB"/>
-                      </a:solidFill>
-                    </a:ln>
-                  </pic:spPr>
-                </pic:pic>
-              </a:graphicData>
-            </a:graphic>
-          </wp:inline>
-        </w:drawing>
-      </w:r>
-    </w:p>
-    <w:p>
-      <w:pPr>
-        <w:pStyle w:val="ListParagraph"/>
-        <w:rPr>
-          <w:lang w:eastAsia="ko-KR"/>
-        </w:rPr>
-      </w:pPr>
-      <w:r>
-        <w:rPr>
-          <w:lang w:eastAsia="ko-KR"/>
-        </w:rPr>
-        <w:br/>
-      </w:r>
     </w:p>
     <w:p>
       <w:pPr>
@@ -2528,43 +2438,25 @@
         <w:rPr>
           <w:lang w:eastAsia="ko-KR"/>
         </w:rPr>
-        <w:t>Click ‘OK’ several times to clear the various screens and launch your virtual machine.</w:t>
-      </w:r>
-    </w:p>
-    <w:p>
-      <w:pPr>
-        <w:pStyle w:val="ListParagraph"/>
-        <w:numPr>
-          <w:ilvl w:val="0"/>
-          <w:numId w:val="7"/>
-        </w:numPr>
-        <w:ind w:hanging="450"/>
+        <w:t>Your instance will launch</w:t>
+      </w:r>
+      <w:r>
         <w:rPr>
           <w:lang w:eastAsia="ko-KR"/>
         </w:rPr>
-      </w:pPr>
+        <w:br/>
+      </w:r>
       <w:r>
         <w:rPr>
           <w:lang w:eastAsia="ko-KR"/>
         </w:rPr>
-        <w:t>Your instance will launch</w:t>
-      </w:r>
-      <w:r>
-        <w:rPr>
-          <w:lang w:eastAsia="ko-KR"/>
-        </w:rPr>
         <w:br/>
       </w:r>
       <w:r>
         <w:rPr>
-          <w:lang w:eastAsia="ko-KR"/>
-        </w:rPr>
-        <w:br/>
-      </w:r>
-      <w:r>
-        <w:rPr>
           <w:noProof/>
         </w:rPr>
+        <w:lastRenderedPageBreak/>
         <w:drawing>
           <wp:inline distT="0" distB="0" distL="0" distR="0" wp14:anchorId="29D6967E" wp14:editId="28583472">
             <wp:extent cx="5486400" cy="3901440"/>
@@ -2583,7 +2475,7 @@
                     </pic:cNvPicPr>
                   </pic:nvPicPr>
                   <pic:blipFill>
-                    <a:blip r:embed="rId29">
+                    <a:blip r:embed="rId28">
                       <a:extLst>
                         <a:ext uri="{28A0092B-C50C-407E-A947-70E740481C1C}">
                           <a14:useLocalDpi xmlns:a14="http://schemas.microsoft.com/office/drawing/2010/main" val="0"/>
@@ -2632,7 +2524,6 @@
         <w:rPr>
           <w:lang w:eastAsia="ko-KR"/>
         </w:rPr>
-        <w:lastRenderedPageBreak/>
         <w:t>Find the new VM</w:t>
       </w:r>
     </w:p>
@@ -2742,7 +2633,22 @@
         <w:rPr>
           <w:lang w:eastAsia="ko-KR"/>
         </w:rPr>
-        <w:t>Connect to the new Windows VM using Remote Desktop Connection (from a Windows workstation) or install Microsoft Remote Desktop (if you are using a Mac).</w:t>
+        <w:t xml:space="preserve">Connect to the new Windows VM using Remote Desktop Connection (from a Windows workstation) or install </w:t>
+      </w:r>
+      <w:hyperlink r:id="rId29" w:history="1">
+        <w:r>
+          <w:rPr>
+            <w:rStyle w:val="Hyperlink"/>
+            <w:lang w:eastAsia="ko-KR"/>
+          </w:rPr>
+          <w:t>Microsoft Remote Desktop</w:t>
+        </w:r>
+      </w:hyperlink>
+      <w:r>
+        <w:rPr>
+          <w:lang w:eastAsia="ko-KR"/>
+        </w:rPr>
+        <w:t xml:space="preserve"> (if you are using a Mac).</w:t>
       </w:r>
       <w:r>
         <w:rPr>
@@ -2773,70 +2679,174 @@
         <w:rPr>
           <w:lang w:eastAsia="ko-KR"/>
         </w:rPr>
-        <w:t xml:space="preserve">click ‘Connect’ to download the RDP connection information (and open this </w:t>
+        <w:t>click ‘Connect’ to download the RDP connection information</w:t>
+      </w:r>
+      <w:r>
+        <w:rPr>
+          <w:noProof/>
+        </w:rPr>
+        <w:drawing>
+          <wp:inline distT="0" distB="0" distL="0" distR="0" wp14:anchorId="73628F35" wp14:editId="4E0F6B68">
+            <wp:extent cx="5943600" cy="1603375"/>
+            <wp:effectExtent l="0" t="0" r="0" b="0"/>
+            <wp:docPr id="25" name="Picture 25"/>
+            <wp:cNvGraphicFramePr>
+              <a:graphicFrameLocks xmlns:a="http://schemas.openxmlformats.org/drawingml/2006/main" noChangeAspect="1"/>
+            </wp:cNvGraphicFramePr>
+            <a:graphic xmlns:a="http://schemas.openxmlformats.org/drawingml/2006/main">
+              <a:graphicData uri="http://schemas.openxmlformats.org/drawingml/2006/picture">
+                <pic:pic xmlns:pic="http://schemas.openxmlformats.org/drawingml/2006/picture">
+                  <pic:nvPicPr>
+                    <pic:cNvPr id="1" name=""/>
+                    <pic:cNvPicPr/>
+                  </pic:nvPicPr>
+                  <pic:blipFill>
+                    <a:blip r:embed="rId30"/>
+                    <a:stretch>
+                      <a:fillRect/>
+                    </a:stretch>
+                  </pic:blipFill>
+                  <pic:spPr>
+                    <a:xfrm>
+                      <a:off x="0" y="0"/>
+                      <a:ext cx="5943600" cy="1603375"/>
+                    </a:xfrm>
+                    <a:prstGeom prst="rect">
+                      <a:avLst/>
+                    </a:prstGeom>
+                  </pic:spPr>
+                </pic:pic>
+              </a:graphicData>
+            </a:graphic>
+          </wp:inline>
+        </w:drawing>
+      </w:r>
+      <w:r>
+        <w:rPr>
+          <w:lang w:eastAsia="ko-KR"/>
+        </w:rPr>
+        <w:t xml:space="preserve"> </w:t>
+      </w:r>
+    </w:p>
+    <w:p>
+      <w:pPr>
+        <w:pStyle w:val="ListParagraph"/>
+        <w:numPr>
+          <w:ilvl w:val="0"/>
+          <w:numId w:val="7"/>
+        </w:numPr>
+        <w:ind w:hanging="450"/>
+        <w:rPr>
+          <w:lang w:eastAsia="ko-KR"/>
+        </w:rPr>
+      </w:pPr>
+      <w:r>
+        <w:rPr>
+          <w:lang w:eastAsia="ko-KR"/>
+        </w:rPr>
+        <w:lastRenderedPageBreak/>
+        <w:t>Open the .</w:t>
       </w:r>
       <w:proofErr w:type="spellStart"/>
       <w:r>
         <w:rPr>
           <w:lang w:eastAsia="ko-KR"/>
         </w:rPr>
-        <w:t>connectoid</w:t>
+        <w:t>rdp</w:t>
       </w:r>
       <w:proofErr w:type="spellEnd"/>
       <w:r>
         <w:rPr>
           <w:lang w:eastAsia="ko-KR"/>
         </w:rPr>
-        <w:t xml:space="preserve"> in your RDP client), or use the IP Address</w:t>
+        <w:t xml:space="preserve"> file and you will be connected to your Windows machine after you enter your username and password, </w:t>
       </w:r>
       <w:r>
         <w:rPr>
           <w:lang w:eastAsia="ko-KR"/>
         </w:rPr>
-        <w:t xml:space="preserve"> </w:t>
-      </w:r>
-      <w:r>
+        <w:t>or use the IP Address and the username and password that you created to connect manually from the RDP client.</w:t>
+      </w:r>
+    </w:p>
+    <w:p>
+      <w:pPr>
+        <w:pStyle w:val="ListParagraph"/>
         <w:rPr>
           <w:lang w:eastAsia="ko-KR"/>
         </w:rPr>
-        <w:t xml:space="preserve">and the </w:t>
-      </w:r>
-      <w:r>
+      </w:pPr>
+    </w:p>
+    <w:p>
+      <w:pPr>
+        <w:pStyle w:val="ListParagraph"/>
         <w:rPr>
           <w:lang w:eastAsia="ko-KR"/>
         </w:rPr>
-        <w:t>username and password</w:t>
-      </w:r>
-      <w:r>
+      </w:pPr>
+      <w:r>
+        <w:rPr>
+          <w:noProof/>
+        </w:rPr>
+        <w:drawing>
+          <wp:inline distT="0" distB="0" distL="0" distR="0" wp14:anchorId="27A92727" wp14:editId="2593CEC7">
+            <wp:extent cx="5943600" cy="1534795"/>
+            <wp:effectExtent l="0" t="0" r="0" b="0"/>
+            <wp:docPr id="28" name="Picture 28"/>
+            <wp:cNvGraphicFramePr>
+              <a:graphicFrameLocks xmlns:a="http://schemas.openxmlformats.org/drawingml/2006/main" noChangeAspect="1"/>
+            </wp:cNvGraphicFramePr>
+            <a:graphic xmlns:a="http://schemas.openxmlformats.org/drawingml/2006/main">
+              <a:graphicData uri="http://schemas.openxmlformats.org/drawingml/2006/picture">
+                <pic:pic xmlns:pic="http://schemas.openxmlformats.org/drawingml/2006/picture">
+                  <pic:nvPicPr>
+                    <pic:cNvPr id="1" name=""/>
+                    <pic:cNvPicPr/>
+                  </pic:nvPicPr>
+                  <pic:blipFill>
+                    <a:blip r:embed="rId31"/>
+                    <a:stretch>
+                      <a:fillRect/>
+                    </a:stretch>
+                  </pic:blipFill>
+                  <pic:spPr>
+                    <a:xfrm>
+                      <a:off x="0" y="0"/>
+                      <a:ext cx="5943600" cy="1534795"/>
+                    </a:xfrm>
+                    <a:prstGeom prst="rect">
+                      <a:avLst/>
+                    </a:prstGeom>
+                  </pic:spPr>
+                </pic:pic>
+              </a:graphicData>
+            </a:graphic>
+          </wp:inline>
+        </w:drawing>
+      </w:r>
+    </w:p>
+    <w:p>
+      <w:pPr>
+        <w:pStyle w:val="ListParagraph"/>
         <w:rPr>
           <w:lang w:eastAsia="ko-KR"/>
         </w:rPr>
-        <w:t xml:space="preserve"> </w:t>
-      </w:r>
-      <w:r>
+      </w:pPr>
+    </w:p>
+    <w:p>
+      <w:pPr>
+        <w:pStyle w:val="ListParagraph"/>
         <w:rPr>
           <w:lang w:eastAsia="ko-KR"/>
         </w:rPr>
-        <w:t xml:space="preserve">that you created </w:t>
-      </w:r>
-      <w:r>
+      </w:pPr>
+    </w:p>
+    <w:p>
+      <w:pPr>
+        <w:pStyle w:val="ListParagraph"/>
         <w:rPr>
           <w:lang w:eastAsia="ko-KR"/>
         </w:rPr>
-        <w:t xml:space="preserve">to connect </w:t>
-      </w:r>
-      <w:r>
-        <w:rPr>
-          <w:lang w:eastAsia="ko-KR"/>
-        </w:rPr>
-        <w:t xml:space="preserve">manually </w:t>
-      </w:r>
-      <w:r>
-        <w:rPr>
-          <w:lang w:eastAsia="ko-KR"/>
-        </w:rPr>
-        <w:t>from the RDP client.</w:t>
-      </w:r>
+      </w:pPr>
     </w:p>
     <w:p>
       <w:pPr>
@@ -2896,8 +2906,13 @@
       </w:r>
       <w:proofErr w:type="spellEnd"/>
       <w:r>
-        <w:t xml:space="preserve"> on CentOS</w:t>
-      </w:r>
+        <w:t xml:space="preserve"> on </w:t>
+      </w:r>
+      <w:proofErr w:type="spellStart"/>
+      <w:r>
+        <w:t>CentOS</w:t>
+      </w:r>
+      <w:proofErr w:type="spellEnd"/>
     </w:p>
     <w:p>
       <w:pPr>
@@ -2930,7 +2945,7 @@
       <w:r>
         <w:t xml:space="preserve">Using a web browser, navigate to </w:t>
       </w:r>
-      <w:hyperlink r:id="rId30" w:history="1">
+      <w:hyperlink r:id="rId32" w:history="1">
         <w:r>
           <w:rPr>
             <w:rStyle w:val="Hyperlink"/>
@@ -2975,16 +2990,17 @@
         <w:t>Right Click (to bring up the context menu) on the Download button and choose the option to copy or save the link location</w:t>
       </w:r>
     </w:p>
+    <w:p/>
     <w:p>
       <w:r>
         <w:rPr>
           <w:noProof/>
         </w:rPr>
         <w:drawing>
-          <wp:inline distT="0" distB="0" distL="0" distR="0" wp14:anchorId="4F1C024A" wp14:editId="0AD6B19F">
-            <wp:extent cx="5935345" cy="3200400"/>
-            <wp:effectExtent l="0" t="0" r="8255" b="0"/>
-            <wp:docPr id="86" name="Picture 86" descr="Mac HD :Users:marykatereid:Desktop:Develop Intelligence:Microsoft Azure Project:graphics:edited graphics:Module 7 Lab 4 14.png"/>
+          <wp:inline distT="0" distB="0" distL="0" distR="0" wp14:anchorId="05ED2812" wp14:editId="5BB45089">
+            <wp:extent cx="5943600" cy="1141095"/>
+            <wp:effectExtent l="0" t="0" r="0" b="1905"/>
+            <wp:docPr id="2" name="Picture 2"/>
             <wp:cNvGraphicFramePr>
               <a:graphicFrameLocks xmlns:a="http://schemas.openxmlformats.org/drawingml/2006/main" noChangeAspect="1"/>
             </wp:cNvGraphicFramePr>
@@ -2992,36 +3008,23 @@
               <a:graphicData uri="http://schemas.openxmlformats.org/drawingml/2006/picture">
                 <pic:pic xmlns:pic="http://schemas.openxmlformats.org/drawingml/2006/picture">
                   <pic:nvPicPr>
-                    <pic:cNvPr id="0" name="Picture 15" descr="Mac HD :Users:marykatereid:Desktop:Develop Intelligence:Microsoft Azure Project:graphics:edited graphics:Module 7 Lab 4 14.png"/>
-                    <pic:cNvPicPr>
-                      <a:picLocks noChangeAspect="1" noChangeArrowheads="1"/>
-                    </pic:cNvPicPr>
+                    <pic:cNvPr id="1" name=""/>
+                    <pic:cNvPicPr/>
                   </pic:nvPicPr>
                   <pic:blipFill>
-                    <a:blip r:embed="rId31">
-                      <a:extLst>
-                        <a:ext uri="{28A0092B-C50C-407E-A947-70E740481C1C}">
-                          <a14:useLocalDpi xmlns:a14="http://schemas.microsoft.com/office/drawing/2010/main" val="0"/>
-                        </a:ext>
-                      </a:extLst>
-                    </a:blip>
-                    <a:srcRect/>
+                    <a:blip r:embed="rId33"/>
                     <a:stretch>
                       <a:fillRect/>
                     </a:stretch>
                   </pic:blipFill>
-                  <pic:spPr bwMode="auto">
+                  <pic:spPr>
                     <a:xfrm>
                       <a:off x="0" y="0"/>
-                      <a:ext cx="5935345" cy="3200400"/>
+                      <a:ext cx="5943600" cy="1141095"/>
                     </a:xfrm>
                     <a:prstGeom prst="rect">
                       <a:avLst/>
                     </a:prstGeom>
-                    <a:noFill/>
-                    <a:ln>
-                      <a:noFill/>
-                    </a:ln>
                   </pic:spPr>
                 </pic:pic>
               </a:graphicData>
@@ -3030,6 +3033,7 @@
         </w:drawing>
       </w:r>
     </w:p>
+    <w:p/>
     <w:p>
       <w:pPr>
         <w:pStyle w:val="ListParagraph"/>
@@ -3048,6 +3052,9 @@
     <w:p>
       <w:pPr>
         <w:pStyle w:val="ListParagraph"/>
+        <w:rPr>
+          <w:rStyle w:val="Hyperlink"/>
+        </w:rPr>
       </w:pPr>
       <w:r>
         <w:t>$</w:t>
@@ -3102,12 +3109,12 @@
       <w:r>
         <w:t xml:space="preserve">  </w:t>
       </w:r>
-      <w:hyperlink r:id="rId32" w:history="1">
+      <w:hyperlink r:id="rId34" w:history="1">
         <w:r>
           <w:rPr>
             <w:rStyle w:val="Hyperlink"/>
           </w:rPr>
-          <w:t>https://packages.chef.io/stable/el/7/chefdk-0.14.25-1.el7.x86_64.rpm</w:t>
+          <w:t>https://packages.chef.io/files/stable/chefdk/1.2.22/el/7/chefdk-1.2.22-1.el7.x86_64.rpm</w:t>
         </w:r>
       </w:hyperlink>
     </w:p>
@@ -3229,7 +3236,7 @@
                     </pic:cNvPicPr>
                   </pic:nvPicPr>
                   <pic:blipFill>
-                    <a:blip r:embed="rId33">
+                    <a:blip r:embed="rId35">
                       <a:extLst>
                         <a:ext uri="{28A0092B-C50C-407E-A947-70E740481C1C}">
                           <a14:useLocalDpi xmlns:a14="http://schemas.microsoft.com/office/drawing/2010/main" val="0"/>
@@ -3337,7 +3344,7 @@
       <w:r>
         <w:t xml:space="preserve">, navigate to </w:t>
       </w:r>
-      <w:hyperlink r:id="rId34" w:history="1">
+      <w:hyperlink r:id="rId36" w:history="1">
         <w:r>
           <w:rPr>
             <w:rStyle w:val="Hyperlink"/>
@@ -3385,7 +3392,10 @@
         </w:numPr>
       </w:pPr>
       <w:r>
-        <w:t>Note: if you do not see the download button, install another browser, such as Firefox</w:t>
+        <w:t xml:space="preserve">Note: if you do not see the download button, install another browser, such as </w:t>
+      </w:r>
+      <w:r>
+        <w:t>Google Chrome</w:t>
       </w:r>
     </w:p>
     <w:p>
@@ -3397,7 +3407,6 @@
         </w:numPr>
       </w:pPr>
       <w:r>
-        <w:lastRenderedPageBreak/>
         <w:t xml:space="preserve">Download and install the Windows </w:t>
       </w:r>
       <w:proofErr w:type="spellStart"/>
@@ -3405,6 +3414,22 @@
         <w:t>msi</w:t>
       </w:r>
       <w:proofErr w:type="spellEnd"/>
+    </w:p>
+    <w:p>
+      <w:pPr>
+        <w:pStyle w:val="ListParagraph"/>
+      </w:pPr>
+      <w:r>
+        <w:t xml:space="preserve">Look for the download that matches our </w:t>
+      </w:r>
+      <w:proofErr w:type="spellStart"/>
+      <w:r>
+        <w:t>CentOS</w:t>
+      </w:r>
+      <w:proofErr w:type="spellEnd"/>
+      <w:r>
+        <w:t xml:space="preserve"> machine.</w:t>
+      </w:r>
       <w:r>
         <w:br/>
       </w:r>
@@ -3413,10 +3438,10 @@
           <w:noProof/>
         </w:rPr>
         <w:drawing>
-          <wp:inline distT="0" distB="0" distL="0" distR="0" wp14:anchorId="7A9945A2" wp14:editId="71561359">
-            <wp:extent cx="4816485" cy="3617642"/>
-            <wp:effectExtent l="0" t="0" r="9525" b="0"/>
-            <wp:docPr id="15" name="Picture 15" descr="../../../../../Module%207%20Screenshots/Screen%20Shot%202016-10-10%20at%202.17.59%20PM.pn"/>
+          <wp:inline distT="0" distB="0" distL="0" distR="0" wp14:anchorId="16D26354" wp14:editId="40A17A42">
+            <wp:extent cx="5943600" cy="1153795"/>
+            <wp:effectExtent l="0" t="0" r="0" b="0"/>
+            <wp:docPr id="19" name="Picture 19"/>
             <wp:cNvGraphicFramePr>
               <a:graphicFrameLocks xmlns:a="http://schemas.openxmlformats.org/drawingml/2006/main" noChangeAspect="1"/>
             </wp:cNvGraphicFramePr>
@@ -3424,36 +3449,23 @@
               <a:graphicData uri="http://schemas.openxmlformats.org/drawingml/2006/picture">
                 <pic:pic xmlns:pic="http://schemas.openxmlformats.org/drawingml/2006/picture">
                   <pic:nvPicPr>
-                    <pic:cNvPr id="0" name="Picture 12" descr="../../../../../Module%207%20Screenshots/Screen%20Shot%202016-10-10%20at%202.17.59%20PM.pn"/>
-                    <pic:cNvPicPr>
-                      <a:picLocks noChangeAspect="1" noChangeArrowheads="1"/>
-                    </pic:cNvPicPr>
+                    <pic:cNvPr id="1" name=""/>
+                    <pic:cNvPicPr/>
                   </pic:nvPicPr>
                   <pic:blipFill>
-                    <a:blip r:embed="rId35">
-                      <a:extLst>
-                        <a:ext uri="{28A0092B-C50C-407E-A947-70E740481C1C}">
-                          <a14:useLocalDpi xmlns:a14="http://schemas.microsoft.com/office/drawing/2010/main" val="0"/>
-                        </a:ext>
-                      </a:extLst>
-                    </a:blip>
-                    <a:srcRect/>
+                    <a:blip r:embed="rId37"/>
                     <a:stretch>
                       <a:fillRect/>
                     </a:stretch>
                   </pic:blipFill>
-                  <pic:spPr bwMode="auto">
+                  <pic:spPr>
                     <a:xfrm>
                       <a:off x="0" y="0"/>
-                      <a:ext cx="4822274" cy="3621990"/>
+                      <a:ext cx="5943600" cy="1153795"/>
                     </a:xfrm>
                     <a:prstGeom prst="rect">
                       <a:avLst/>
                     </a:prstGeom>
-                    <a:noFill/>
-                    <a:ln>
-                      <a:noFill/>
-                    </a:ln>
                   </pic:spPr>
                 </pic:pic>
               </a:graphicData>
@@ -3461,6 +3473,9 @@
           </wp:inline>
         </w:drawing>
       </w:r>
+    </w:p>
+    <w:p/>
+    <w:p>
       <w:r>
         <w:br/>
       </w:r>
@@ -3474,6 +3489,7 @@
         </w:numPr>
       </w:pPr>
       <w:r>
+        <w:lastRenderedPageBreak/>
         <w:t xml:space="preserve">Verify the </w:t>
       </w:r>
       <w:proofErr w:type="spellStart"/>
@@ -3553,7 +3569,7 @@
                     </pic:cNvPicPr>
                   </pic:nvPicPr>
                   <pic:blipFill>
-                    <a:blip r:embed="rId36">
+                    <a:blip r:embed="rId38">
                       <a:extLst>
                         <a:ext uri="{28A0092B-C50C-407E-A947-70E740481C1C}">
                           <a14:useLocalDpi xmlns:a14="http://schemas.microsoft.com/office/drawing/2010/main" val="0"/>
@@ -3590,7 +3606,6 @@
         <w:pStyle w:val="Heading2"/>
       </w:pPr>
       <w:r>
-        <w:lastRenderedPageBreak/>
         <w:t>Exercise 4: Create a cookbook and recipe for CentOS, converge the node and verify your functioning web server</w:t>
       </w:r>
     </w:p>
@@ -3646,7 +3661,13 @@
         </w:numPr>
       </w:pPr>
       <w:r>
-        <w:t xml:space="preserve">Log into the Linux </w:t>
+        <w:t xml:space="preserve">Log into </w:t>
+      </w:r>
+      <w:r>
+        <w:t>Cent OS</w:t>
+      </w:r>
+      <w:r>
+        <w:t xml:space="preserve"> </w:t>
       </w:r>
       <w:r>
         <w:t>virtual machine</w:t>
@@ -3850,6 +3871,7 @@
         </w:numPr>
       </w:pPr>
       <w:r>
+        <w:lastRenderedPageBreak/>
         <w:t>C</w:t>
       </w:r>
       <w:r>
@@ -3880,7 +3902,13 @@
       </w:r>
       <w:proofErr w:type="spellEnd"/>
       <w:r>
-        <w:t>’ in the ~/cookbooks/apache/recipe directory</w:t>
+        <w:t>’ in the ~/cookbooks/apache/recipe</w:t>
+      </w:r>
+      <w:r>
+        <w:t>s</w:t>
+      </w:r>
+      <w:r>
+        <w:t xml:space="preserve"> directory</w:t>
       </w:r>
     </w:p>
     <w:p>
@@ -4019,21 +4047,182 @@
       </w:r>
       <w:r>
         <w:br/>
+      </w:r>
+      <w:r>
+        <w:rPr>
+          <w:rFonts w:ascii="Consolas" w:hAnsi="Consolas" w:cs="Segoe UI"/>
+        </w:rPr>
         <w:t>package  ‘</w:t>
       </w:r>
       <w:proofErr w:type="spellStart"/>
       <w:r>
+        <w:rPr>
+          <w:rFonts w:ascii="Consolas" w:hAnsi="Consolas" w:cs="Segoe UI"/>
+        </w:rPr>
         <w:t>httpd</w:t>
       </w:r>
       <w:proofErr w:type="spellEnd"/>
       <w:r>
+        <w:rPr>
+          <w:rFonts w:ascii="Consolas" w:hAnsi="Consolas" w:cs="Segoe UI"/>
+        </w:rPr>
         <w:t>’  do</w:t>
       </w:r>
       <w:r>
+        <w:rPr>
+          <w:rFonts w:ascii="Consolas" w:eastAsia="MingLiU" w:hAnsi="Consolas" w:cs="MingLiU"/>
+        </w:rPr>
         <w:br/>
+      </w:r>
+      <w:r>
+        <w:rPr>
+          <w:rFonts w:ascii="Consolas" w:hAnsi="Consolas" w:cs="Segoe UI"/>
+        </w:rPr>
         <w:t xml:space="preserve">    action  :install</w:t>
       </w:r>
       <w:r>
+        <w:rPr>
+          <w:rFonts w:ascii="Consolas" w:eastAsia="MingLiU" w:hAnsi="Consolas" w:cs="MingLiU"/>
+        </w:rPr>
+        <w:br/>
+      </w:r>
+      <w:r>
+        <w:rPr>
+          <w:rFonts w:ascii="Consolas" w:hAnsi="Consolas" w:cs="Segoe UI"/>
+        </w:rPr>
+        <w:t>end</w:t>
+      </w:r>
+    </w:p>
+    <w:p>
+      <w:pPr>
+        <w:pStyle w:val="ListParagraph"/>
+        <w:ind w:left="1440"/>
+      </w:pPr>
+    </w:p>
+    <w:p>
+      <w:pPr>
+        <w:pStyle w:val="ListParagraph"/>
+        <w:numPr>
+          <w:ilvl w:val="0"/>
+          <w:numId w:val="24"/>
+        </w:numPr>
+      </w:pPr>
+      <w:r>
+        <w:t>Instruct Chef to w</w:t>
+      </w:r>
+      <w:r>
+        <w:t>rite a web page for Apache to serve</w:t>
+      </w:r>
+      <w:r>
+        <w:t xml:space="preserve"> up</w:t>
+      </w:r>
+    </w:p>
+    <w:p>
+      <w:pPr>
+        <w:pStyle w:val="ListParagraph"/>
+        <w:numPr>
+          <w:ilvl w:val="1"/>
+          <w:numId w:val="24"/>
+        </w:numPr>
+      </w:pPr>
+      <w:r>
+        <w:t>U</w:t>
+      </w:r>
+      <w:r>
+        <w:t>se the ‘file’ resource to create a web page</w:t>
+      </w:r>
+    </w:p>
+    <w:p>
+      <w:pPr>
+        <w:pStyle w:val="ListParagraph"/>
+        <w:numPr>
+          <w:ilvl w:val="1"/>
+          <w:numId w:val="24"/>
+        </w:numPr>
+      </w:pPr>
+      <w:r>
+        <w:t>The file name is ‘/</w:t>
+      </w:r>
+      <w:proofErr w:type="spellStart"/>
+      <w:r>
+        <w:t>var</w:t>
+      </w:r>
+      <w:proofErr w:type="spellEnd"/>
+      <w:r>
+        <w:t>/www/html/index.html’</w:t>
+      </w:r>
+      <w:r>
+        <w:t xml:space="preserve">.  This is the path on the VM where we want to write the HTML file. This location was chosen because it is the default </w:t>
+      </w:r>
+      <w:r>
+        <w:t xml:space="preserve">path and filename </w:t>
+      </w:r>
+      <w:r>
+        <w:t>where Apache will look for the HTML file to serve when a request come</w:t>
+      </w:r>
+      <w:r>
+        <w:t>s</w:t>
+      </w:r>
+      <w:r>
+        <w:t xml:space="preserve"> in on port 80.</w:t>
+      </w:r>
+    </w:p>
+    <w:p>
+      <w:pPr>
+        <w:pStyle w:val="Code"/>
+        <w:ind w:left="360"/>
+        <w:rPr>
+          <w:rFonts w:eastAsia="바탕"/>
+        </w:rPr>
+      </w:pPr>
+      <w:r>
+        <w:rPr>
+          <w:rFonts w:eastAsia="바탕"/>
+        </w:rPr>
+        <w:t>file ‘/var/www/html/index.html’  do</w:t>
+      </w:r>
+      <w:r>
+        <w:rPr>
+          <w:rFonts w:eastAsia="바탕"/>
+        </w:rPr>
+        <w:br/>
+        <w:t xml:space="preserve">    content  ‘</w:t>
+      </w:r>
+      <w:r>
+        <w:rPr>
+          <w:rFonts w:eastAsia="바탕"/>
+        </w:rPr>
+        <w:t>&lt;html&gt;&lt;body&gt;</w:t>
+      </w:r>
+      <w:r>
+        <w:rPr>
+          <w:rFonts w:eastAsia="바탕"/>
+        </w:rPr>
+        <w:t>&lt;h1&gt;Hello World&lt;/h1&gt;</w:t>
+      </w:r>
+      <w:r>
+        <w:rPr>
+          <w:rFonts w:eastAsia="바탕"/>
+        </w:rPr>
+        <w:t>&lt;/body&gt;&lt;/html&gt;</w:t>
+      </w:r>
+      <w:r>
+        <w:rPr>
+          <w:rFonts w:eastAsia="바탕"/>
+        </w:rPr>
+        <w:t>’</w:t>
+      </w:r>
+      <w:r>
+        <w:rPr>
+          <w:rFonts w:eastAsia="바탕"/>
+        </w:rPr>
+        <w:br/>
+        <w:t xml:space="preserve">    action  :create</w:t>
+      </w:r>
+      <w:r>
+        <w:rPr>
+          <w:rFonts w:eastAsia="바탕"/>
+        </w:rPr>
         <w:br/>
         <w:t>end</w:t>
       </w:r>
@@ -4041,25 +4230,13 @@
     <w:p>
       <w:pPr>
         <w:pStyle w:val="ListParagraph"/>
-        <w:ind w:left="1440"/>
-      </w:pPr>
-    </w:p>
-    <w:p>
-      <w:pPr>
-        <w:pStyle w:val="ListParagraph"/>
         <w:numPr>
           <w:ilvl w:val="0"/>
           <w:numId w:val="24"/>
         </w:numPr>
       </w:pPr>
       <w:r>
-        <w:t>Instruct Chef to w</w:t>
-      </w:r>
-      <w:r>
-        <w:t>rite a web page for Apache to serve</w:t>
-      </w:r>
-      <w:r>
-        <w:t xml:space="preserve"> up</w:t>
+        <w:t>Start the Apache web service</w:t>
       </w:r>
     </w:p>
     <w:p>
@@ -4071,10 +4248,7 @@
         </w:numPr>
       </w:pPr>
       <w:r>
-        <w:t>U</w:t>
-      </w:r>
-      <w:r>
-        <w:t>se the ‘file’ resource to create a web page</w:t>
+        <w:t>Use the ‘service’ resource to start Apache</w:t>
       </w:r>
     </w:p>
     <w:p>
@@ -4086,84 +4260,61 @@
         </w:numPr>
       </w:pPr>
       <w:r>
-        <w:t>The file name is ‘/</w:t>
+        <w:t>‘</w:t>
       </w:r>
       <w:proofErr w:type="spellStart"/>
       <w:r>
-        <w:t>var</w:t>
+        <w:t>httpd</w:t>
       </w:r>
       <w:proofErr w:type="spellEnd"/>
       <w:r>
-        <w:t>/www/html/index.html’</w:t>
-      </w:r>
-      <w:r>
-        <w:t xml:space="preserve">.  This is the path on the VM where we want to write the HTML file. This location was chosen because it is the default </w:t>
-      </w:r>
-      <w:r>
-        <w:t xml:space="preserve">path and filename </w:t>
-      </w:r>
-      <w:r>
-        <w:t>where Apache will look for the HTML file to serve when a request come</w:t>
-      </w:r>
-      <w:r>
-        <w:t>s</w:t>
-      </w:r>
-      <w:r>
-        <w:t xml:space="preserve"> in on port 80.</w:t>
+        <w:t>’ is the service name</w:t>
+      </w:r>
+    </w:p>
+    <w:p>
+      <w:pPr>
+        <w:pStyle w:val="ListParagraph"/>
+        <w:numPr>
+          <w:ilvl w:val="1"/>
+          <w:numId w:val="24"/>
+        </w:numPr>
+      </w:pPr>
+      <w:r>
+        <w:t>Brackets denote that two separate actions are being implemented</w:t>
+      </w:r>
+    </w:p>
+    <w:p>
+      <w:pPr>
+        <w:pStyle w:val="ListParagraph"/>
+        <w:numPr>
+          <w:ilvl w:val="1"/>
+          <w:numId w:val="24"/>
+        </w:numPr>
+      </w:pPr>
+      <w:r>
+        <w:t xml:space="preserve">The two actions ‘enable’ the service to start upon reboot </w:t>
+      </w:r>
+      <w:r>
+        <w:t>as well ‘start’ the service now</w:t>
       </w:r>
     </w:p>
     <w:p>
       <w:pPr>
         <w:pStyle w:val="Code"/>
         <w:ind w:left="360"/>
+      </w:pPr>
+      <w:r>
         <w:rPr>
           <w:rFonts w:eastAsia="바탕"/>
         </w:rPr>
-      </w:pPr>
+        <w:t>service ‘httpd’  do</w:t>
+      </w:r>
       <w:r>
         <w:rPr>
           <w:rFonts w:eastAsia="바탕"/>
         </w:rPr>
-        <w:lastRenderedPageBreak/>
-        <w:t>file ‘/var/www/html/index.html’  do</w:t>
-      </w:r>
-      <w:r>
-        <w:rPr>
-          <w:rFonts w:eastAsia="바탕"/>
-        </w:rPr>
         <w:br/>
-        <w:t xml:space="preserve">    content  ‘</w:t>
-      </w:r>
-      <w:r>
-        <w:rPr>
-          <w:rFonts w:eastAsia="바탕"/>
-        </w:rPr>
-        <w:t>&lt;html&gt;&lt;body&gt;</w:t>
-      </w:r>
-      <w:r>
-        <w:rPr>
-          <w:rFonts w:eastAsia="바탕"/>
-        </w:rPr>
-        <w:t>&lt;h1&gt;Hello World&lt;/h1&gt;</w:t>
-      </w:r>
-      <w:r>
-        <w:rPr>
-          <w:rFonts w:eastAsia="바탕"/>
-        </w:rPr>
-        <w:t>&lt;/body&gt;&lt;/html&gt;</w:t>
-      </w:r>
-      <w:r>
-        <w:rPr>
-          <w:rFonts w:eastAsia="바탕"/>
-        </w:rPr>
-        <w:t>’</w:t>
-      </w:r>
-      <w:r>
-        <w:rPr>
-          <w:rFonts w:eastAsia="바탕"/>
-        </w:rPr>
-        <w:br/>
-        <w:t xml:space="preserve">    action  :create</w:t>
+        <w:t xml:space="preserve">    action  [:enable, :start] </w:t>
       </w:r>
       <w:r>
         <w:rPr>
@@ -4182,112 +4333,30 @@
         </w:numPr>
       </w:pPr>
       <w:r>
-        <w:t>Start the Apache web service</w:t>
-      </w:r>
-    </w:p>
-    <w:p>
-      <w:pPr>
-        <w:pStyle w:val="ListParagraph"/>
-        <w:numPr>
-          <w:ilvl w:val="1"/>
-          <w:numId w:val="24"/>
-        </w:numPr>
-      </w:pPr>
-      <w:r>
-        <w:t>Use the ‘service’ resource to start Apache</w:t>
-      </w:r>
-    </w:p>
-    <w:p>
-      <w:pPr>
-        <w:pStyle w:val="ListParagraph"/>
-        <w:numPr>
-          <w:ilvl w:val="1"/>
-          <w:numId w:val="24"/>
-        </w:numPr>
-      </w:pPr>
-      <w:r>
-        <w:t>‘</w:t>
+        <w:t>Completed install-</w:t>
       </w:r>
       <w:proofErr w:type="spellStart"/>
       <w:r>
-        <w:t>httpd</w:t>
+        <w:t>apache.rb</w:t>
       </w:r>
       <w:proofErr w:type="spellEnd"/>
       <w:r>
-        <w:t>’ is the service name</w:t>
-      </w:r>
-    </w:p>
-    <w:p>
-      <w:pPr>
-        <w:pStyle w:val="ListParagraph"/>
-        <w:numPr>
-          <w:ilvl w:val="1"/>
-          <w:numId w:val="24"/>
-        </w:numPr>
-      </w:pPr>
-      <w:r>
-        <w:t>Brackets denote that two separate actions are being implemented</w:t>
-      </w:r>
-    </w:p>
-    <w:p>
-      <w:pPr>
-        <w:pStyle w:val="ListParagraph"/>
-        <w:numPr>
-          <w:ilvl w:val="1"/>
-          <w:numId w:val="24"/>
-        </w:numPr>
-      </w:pPr>
-      <w:r>
-        <w:t xml:space="preserve">The two actions ‘enable’ the service to start upon reboot </w:t>
-      </w:r>
-      <w:r>
-        <w:t>as well ‘start’ the service now</w:t>
+        <w:t xml:space="preserve"> File</w:t>
       </w:r>
     </w:p>
     <w:p>
       <w:pPr>
         <w:pStyle w:val="Code"/>
         <w:ind w:left="360"/>
-      </w:pPr>
-      <w:r>
         <w:rPr>
           <w:rFonts w:eastAsia="바탕"/>
         </w:rPr>
-        <w:t>service ‘httpd’  do</w:t>
-      </w:r>
+      </w:pPr>
       <w:r>
         <w:rPr>
           <w:rFonts w:eastAsia="바탕"/>
         </w:rPr>
-        <w:br/>
-        <w:t xml:space="preserve">    action  [:enable, :start] </w:t>
-      </w:r>
-      <w:r>
-        <w:rPr>
-          <w:rFonts w:eastAsia="바탕"/>
-        </w:rPr>
-        <w:br/>
-        <w:t>end</w:t>
-      </w:r>
-    </w:p>
-    <w:p>
-      <w:pPr>
-        <w:pStyle w:val="ListParagraph"/>
-        <w:numPr>
-          <w:ilvl w:val="0"/>
-          <w:numId w:val="24"/>
-        </w:numPr>
-      </w:pPr>
-      <w:r>
-        <w:t>Completed install-</w:t>
-      </w:r>
-      <w:proofErr w:type="spellStart"/>
-      <w:r>
-        <w:t>apache.rb</w:t>
-      </w:r>
-      <w:proofErr w:type="spellEnd"/>
-      <w:r>
-        <w:t xml:space="preserve"> File</w:t>
+        <w:t>package ‘httpd’ do</w:t>
       </w:r>
     </w:p>
     <w:p>
@@ -4302,7 +4371,7 @@
         <w:rPr>
           <w:rFonts w:eastAsia="바탕"/>
         </w:rPr>
-        <w:t>package ‘httpd’ do</w:t>
+        <w:t xml:space="preserve">  action  :install</w:t>
       </w:r>
     </w:p>
     <w:p>
@@ -4317,7 +4386,7 @@
         <w:rPr>
           <w:rFonts w:eastAsia="바탕"/>
         </w:rPr>
-        <w:t xml:space="preserve">  action  :install</w:t>
+        <w:t>end</w:t>
       </w:r>
     </w:p>
     <w:p>
@@ -4328,12 +4397,6 @@
           <w:rFonts w:eastAsia="바탕"/>
         </w:rPr>
       </w:pPr>
-      <w:r>
-        <w:rPr>
-          <w:rFonts w:eastAsia="바탕"/>
-        </w:rPr>
-        <w:t>end</w:t>
-      </w:r>
     </w:p>
     <w:p>
       <w:pPr>
@@ -4343,6 +4406,12 @@
           <w:rFonts w:eastAsia="바탕"/>
         </w:rPr>
       </w:pPr>
+      <w:r>
+        <w:rPr>
+          <w:rFonts w:eastAsia="바탕"/>
+        </w:rPr>
+        <w:t>file ‘/var/www/html/index.html’ do</w:t>
+      </w:r>
     </w:p>
     <w:p>
       <w:pPr>
@@ -4356,7 +4425,7 @@
         <w:rPr>
           <w:rFonts w:eastAsia="바탕"/>
         </w:rPr>
-        <w:t>file ‘/var/www/html/index.html’ do</w:t>
+        <w:t xml:space="preserve">  content ‘&lt;html&gt;&lt;body&gt;&lt;h1&gt;Hello World&lt;/h1&gt;&lt;/body&gt;&lt;/html&gt;’</w:t>
       </w:r>
     </w:p>
     <w:p>
@@ -4371,7 +4440,7 @@
         <w:rPr>
           <w:rFonts w:eastAsia="바탕"/>
         </w:rPr>
-        <w:t xml:space="preserve">  content ‘&lt;html&gt;&lt;body&gt;&lt;h1&gt;Hello World&lt;/h1&gt;&lt;/body&gt;&lt;/html&gt;’</w:t>
+        <w:t xml:space="preserve">  action  :create</w:t>
       </w:r>
     </w:p>
     <w:p>
@@ -4386,7 +4455,7 @@
         <w:rPr>
           <w:rFonts w:eastAsia="바탕"/>
         </w:rPr>
-        <w:t xml:space="preserve">  action  :create</w:t>
+        <w:t>end</w:t>
       </w:r>
     </w:p>
     <w:p>
@@ -4397,12 +4466,6 @@
           <w:rFonts w:eastAsia="바탕"/>
         </w:rPr>
       </w:pPr>
-      <w:r>
-        <w:rPr>
-          <w:rFonts w:eastAsia="바탕"/>
-        </w:rPr>
-        <w:t>end</w:t>
-      </w:r>
     </w:p>
     <w:p>
       <w:pPr>
@@ -4412,19 +4475,11 @@
           <w:rFonts w:eastAsia="바탕"/>
         </w:rPr>
       </w:pPr>
-    </w:p>
-    <w:p>
-      <w:pPr>
-        <w:pStyle w:val="Code"/>
-        <w:ind w:left="360"/>
+      <w:r>
         <w:rPr>
           <w:rFonts w:eastAsia="바탕"/>
         </w:rPr>
-      </w:pPr>
-      <w:r>
-        <w:rPr>
-          <w:rFonts w:eastAsia="바탕"/>
-        </w:rPr>
+        <w:lastRenderedPageBreak/>
         <w:t>service ‘httpd’ do</w:t>
       </w:r>
     </w:p>
@@ -4611,12 +4666,10 @@
           <w:szCs w:val="16"/>
         </w:rPr>
       </w:pPr>
-      <w:bookmarkStart w:id="0" w:name="_GoBack"/>
       <w:r>
         <w:rPr>
           <w:noProof/>
         </w:rPr>
-        <w:lastRenderedPageBreak/>
         <w:drawing>
           <wp:inline distT="0" distB="0" distL="0" distR="0" wp14:anchorId="12DE3ADD" wp14:editId="7F228559">
             <wp:extent cx="5486400" cy="1955800"/>
@@ -4635,7 +4688,7 @@
                     </pic:cNvPicPr>
                   </pic:nvPicPr>
                   <pic:blipFill>
-                    <a:blip r:embed="rId37">
+                    <a:blip r:embed="rId39">
                       <a:extLst>
                         <a:ext uri="{28A0092B-C50C-407E-A947-70E740481C1C}">
                           <a14:useLocalDpi xmlns:a14="http://schemas.microsoft.com/office/drawing/2010/main" val="0"/>
@@ -4666,7 +4719,6 @@
           </wp:inline>
         </w:drawing>
       </w:r>
-      <w:bookmarkEnd w:id="0"/>
       <w:r>
         <w:rPr>
           <w:sz w:val="16"/>
@@ -4749,7 +4801,7 @@
                     </pic:cNvPicPr>
                   </pic:nvPicPr>
                   <pic:blipFill>
-                    <a:blip r:embed="rId38">
+                    <a:blip r:embed="rId40">
                       <a:extLst>
                         <a:ext uri="{28A0092B-C50C-407E-A947-70E740481C1C}">
                           <a14:useLocalDpi xmlns:a14="http://schemas.microsoft.com/office/drawing/2010/main" val="0"/>
@@ -4882,6 +4934,7 @@
         <w:rPr>
           <w:noProof/>
         </w:rPr>
+        <w:lastRenderedPageBreak/>
         <w:drawing>
           <wp:inline distT="0" distB="0" distL="0" distR="0" wp14:anchorId="4E6DE1FF" wp14:editId="789B2750">
             <wp:extent cx="5486400" cy="1202055"/>
@@ -4900,7 +4953,7 @@
                     </pic:cNvPicPr>
                   </pic:nvPicPr>
                   <pic:blipFill>
-                    <a:blip r:embed="rId39">
+                    <a:blip r:embed="rId41">
                       <a:extLst>
                         <a:ext uri="{28A0092B-C50C-407E-A947-70E740481C1C}">
                           <a14:useLocalDpi xmlns:a14="http://schemas.microsoft.com/office/drawing/2010/main" val="0"/>
@@ -4985,7 +5038,6 @@
         <w:rPr>
           <w:noProof/>
         </w:rPr>
-        <w:lastRenderedPageBreak/>
         <w:drawing>
           <wp:inline distT="0" distB="0" distL="0" distR="0" wp14:anchorId="521967D9" wp14:editId="7162EB37">
             <wp:extent cx="5939155" cy="4230370"/>
@@ -5004,7 +5056,7 @@
                     </pic:cNvPicPr>
                   </pic:nvPicPr>
                   <pic:blipFill>
-                    <a:blip r:embed="rId40">
+                    <a:blip r:embed="rId42">
                       <a:extLst>
                         <a:ext uri="{28A0092B-C50C-407E-A947-70E740481C1C}">
                           <a14:useLocalDpi xmlns:a14="http://schemas.microsoft.com/office/drawing/2010/main" val="0"/>
@@ -5365,7 +5417,13 @@
       </w:r>
       <w:proofErr w:type="spellEnd"/>
       <w:r>
-        <w:t>/recipe directory</w:t>
+        <w:t>/recipe</w:t>
+      </w:r>
+      <w:r>
+        <w:t>s</w:t>
+      </w:r>
+      <w:r>
+        <w:t xml:space="preserve"> directory</w:t>
       </w:r>
     </w:p>
     <w:p>
@@ -6284,7 +6342,7 @@
                     </pic:cNvPicPr>
                   </pic:nvPicPr>
                   <pic:blipFill>
-                    <a:blip r:embed="rId41">
+                    <a:blip r:embed="rId43">
                       <a:extLst>
                         <a:ext uri="{28A0092B-C50C-407E-A947-70E740481C1C}">
                           <a14:useLocalDpi xmlns:a14="http://schemas.microsoft.com/office/drawing/2010/main" val="0"/>
@@ -6407,7 +6465,7 @@
                     </pic:cNvPicPr>
                   </pic:nvPicPr>
                   <pic:blipFill>
-                    <a:blip r:embed="rId42">
+                    <a:blip r:embed="rId44">
                       <a:extLst>
                         <a:ext uri="{28A0092B-C50C-407E-A947-70E740481C1C}">
                           <a14:useLocalDpi xmlns:a14="http://schemas.microsoft.com/office/drawing/2010/main" val="0"/>
@@ -6493,6 +6551,7 @@
         </w:rPr>
         <w:t xml:space="preserve">  </w:t>
       </w:r>
+      <w:proofErr w:type="spellStart"/>
       <w:r>
         <w:rPr>
           <w:b/>
@@ -6500,6 +6559,7 @@
         </w:rPr>
         <w:t>localhost</w:t>
       </w:r>
+      <w:proofErr w:type="spellEnd"/>
       <w:proofErr w:type="gramEnd"/>
       <w:r>
         <w:rPr>
@@ -6586,7 +6646,7 @@
                     </pic:cNvPicPr>
                   </pic:nvPicPr>
                   <pic:blipFill>
-                    <a:blip r:embed="rId43">
+                    <a:blip r:embed="rId45">
                       <a:extLst>
                         <a:ext uri="{28A0092B-C50C-407E-A947-70E740481C1C}">
                           <a14:useLocalDpi xmlns:a14="http://schemas.microsoft.com/office/drawing/2010/main" val="0"/>
@@ -6687,7 +6747,7 @@
                     </pic:cNvPicPr>
                   </pic:nvPicPr>
                   <pic:blipFill>
-                    <a:blip r:embed="rId44">
+                    <a:blip r:embed="rId46">
                       <a:extLst>
                         <a:ext uri="{28A0092B-C50C-407E-A947-70E740481C1C}">
                           <a14:useLocalDpi xmlns:a14="http://schemas.microsoft.com/office/drawing/2010/main" val="0"/>
@@ -11401,7 +11461,7 @@
       </w:pPr>
     </w:pPrDefault>
   </w:docDefaults>
-  <w:latentStyles w:defLockedState="0" w:defUIPriority="99" w:defSemiHidden="0" w:defUnhideWhenUsed="0" w:defQFormat="0" w:count="382">
+  <w:latentStyles w:defLockedState="0" w:defUIPriority="99" w:defSemiHidden="0" w:defUnhideWhenUsed="0" w:defQFormat="0" w:count="380">
     <w:lsdException w:name="Normal" w:uiPriority="0" w:qFormat="1"/>
     <w:lsdException w:name="heading 1" w:uiPriority="9" w:qFormat="1"/>
     <w:lsdException w:name="heading 2" w:semiHidden="1" w:uiPriority="9" w:unhideWhenUsed="1" w:qFormat="1"/>
@@ -11773,8 +11833,6 @@
     <w:lsdException w:name="List Table 5 Dark Accent 6" w:uiPriority="50"/>
     <w:lsdException w:name="List Table 6 Colorful Accent 6" w:uiPriority="51"/>
     <w:lsdException w:name="List Table 7 Colorful Accent 6" w:uiPriority="52"/>
-    <w:lsdException w:name="Mention" w:semiHidden="1" w:unhideWhenUsed="1"/>
-    <w:lsdException w:name="Smart Hyperlink" w:semiHidden="1" w:unhideWhenUsed="1"/>
   </w:latentStyles>
   <w:style w:type="paragraph" w:default="1" w:styleId="Normal">
     <w:name w:val="Normal"/>
@@ -12204,6 +12262,20 @@
       <w:u w:val="single"/>
     </w:rPr>
   </w:style>
+  <w:style w:type="paragraph" w:styleId="Revision">
+    <w:name w:val="Revision"/>
+    <w:hidden/>
+    <w:uiPriority w:val="99"/>
+    <w:semiHidden/>
+    <w:rsid w:val="00125773"/>
+    <w:pPr>
+      <w:spacing w:after="0" w:line="240" w:lineRule="auto"/>
+    </w:pPr>
+    <w:rPr>
+      <w:rFonts w:ascii="Segoe UI" w:hAnsi="Segoe UI"/>
+      <w:color w:val="000000" w:themeColor="text1"/>
+    </w:rPr>
+  </w:style>
 </w:styles>
 </file>
 
@@ -12473,7 +12545,7 @@
 </file>
 
 <file path=customXml/itemProps1.xml><?xml version="1.0" encoding="utf-8"?>
-<ds:datastoreItem xmlns:ds="http://schemas.openxmlformats.org/officeDocument/2006/customXml" ds:itemID="{758D1843-BB1E-1642-A816-E603BA35E93A}">
+<ds:datastoreItem xmlns:ds="http://schemas.openxmlformats.org/officeDocument/2006/customXml" ds:itemID="{EA88AC65-0497-984B-AD05-EB75950E5AC5}">
   <ds:schemaRefs>
     <ds:schemaRef ds:uri="http://schemas.openxmlformats.org/officeDocument/2006/bibliography"/>
   </ds:schemaRefs>

</xml_diff>